<commit_message>
Update User Stories from Word Online
</commit_message>
<xml_diff>
--- a/docs/User  Stories.docx
+++ b/docs/User  Stories.docx
@@ -1757,6 +1757,631 @@
       <w:pPr>
         <w:pStyle w:val="Normal"/>
       </w:pPr>
+    </w:p>
+    <w:p>
+      <w:pPr>
+        <w:pStyle w:val="Normal"/>
+      </w:pPr>
+      <w:proofErr w:type="spellStart"/>
+      <w:r>
+        <w:rPr/>
+        <w:t>Road</w:t>
+      </w:r>
+      <w:proofErr w:type="spellEnd"/>
+      <w:r>
+        <w:rPr/>
+        <w:t xml:space="preserve"> </w:t>
+      </w:r>
+      <w:proofErr w:type="spellStart"/>
+      <w:r>
+        <w:rPr/>
+        <w:t>Map</w:t>
+      </w:r>
+      <w:proofErr w:type="spellEnd"/>
+      <w:r>
+        <w:rPr/>
+        <w:t>:</w:t>
+      </w:r>
+    </w:p>
+    <w:p w14:noSpellErr="1">
+      <w:pPr>
+        <w:pStyle w:val="ListParagraph"/>
+        <w:numPr>
+          <w:ilvl w:val="0"/>
+          <w:numId w:val="3"/>
+        </w:numPr>
+        <w:rPr>
+          <w:rFonts w:ascii="Calibri" w:hAnsi="Calibri" w:eastAsia="Calibri" w:cs="Calibri" w:asciiTheme="minorAscii" w:hAnsiTheme="minorAscii" w:eastAsiaTheme="minorAscii" w:cstheme="minorAscii"/>
+          <w:sz w:val="22"/>
+          <w:szCs w:val="22"/>
+        </w:rPr>
+      </w:pPr>
+      <w:r>
+        <w:rPr/>
+        <w:t xml:space="preserve">1.0:  </w:t>
+      </w:r>
+    </w:p>
+    <w:p>
+      <w:pPr>
+        <w:pStyle w:val="Normal"/>
+        <w:ind w:firstLine="708"/>
+      </w:pPr>
+      <w:r>
+        <w:rPr/>
+        <w:t>-</w:t>
+      </w:r>
+      <w:proofErr w:type="spellStart"/>
+      <w:r>
+        <w:rPr/>
+        <w:t>авторизацмя</w:t>
+      </w:r>
+      <w:proofErr w:type="spellEnd"/>
+      <w:r>
+        <w:rPr/>
+        <w:t>, логин, подача заявки (гость)</w:t>
+      </w:r>
+    </w:p>
+    <w:p w14:noSpellErr="1">
+      <w:pPr>
+        <w:pStyle w:val="Normal"/>
+        <w:ind w:firstLine="708"/>
+      </w:pPr>
+      <w:r>
+        <w:rPr/>
+        <w:t>-просмотр пользователей, добавление и редактирование (Администратор)</w:t>
+      </w:r>
+    </w:p>
+    <w:p w14:noSpellErr="1">
+      <w:pPr>
+        <w:pStyle w:val="Normal"/>
+        <w:ind w:firstLine="708"/>
+      </w:pPr>
+      <w:r>
+        <w:rPr/>
+        <w:t>-отправка и просмотр своих запросов (Пользователь)</w:t>
+      </w:r>
+    </w:p>
+    <w:p w14:noSpellErr="1">
+      <w:pPr>
+        <w:pStyle w:val="Normal"/>
+        <w:ind w:firstLine="708"/>
+      </w:pPr>
+      <w:r>
+        <w:rPr/>
+        <w:t>-обработка запросов (Менеджер)</w:t>
+      </w:r>
+    </w:p>
+    <w:p w14:noSpellErr="1">
+      <w:pPr>
+        <w:pStyle w:val="Normal"/>
+        <w:ind w:firstLine="708"/>
+      </w:pPr>
+      <w:r>
+        <w:rPr/>
+        <w:t>2.0:</w:t>
+      </w:r>
+    </w:p>
+    <w:p w14:noSpellErr="1">
+      <w:pPr>
+        <w:pStyle w:val="ListParagraph"/>
+        <w:numPr>
+          <w:ilvl w:val="0"/>
+          <w:numId w:val="1"/>
+        </w:numPr>
+        <w:rPr>
+          <w:rFonts w:ascii="Calibri" w:hAnsi="Calibri" w:eastAsia="Calibri" w:cs="Calibri" w:asciiTheme="minorAscii" w:hAnsiTheme="minorAscii" w:eastAsiaTheme="minorAscii" w:cstheme="minorAscii"/>
+          <w:sz w:val="22"/>
+          <w:szCs w:val="22"/>
+        </w:rPr>
+      </w:pPr>
+      <w:r>
+        <w:rPr/>
+        <w:t>-П</w:t>
+      </w:r>
+      <w:r>
+        <w:rPr/>
+        <w:t>остроение статистики по запросам</w:t>
+      </w:r>
+    </w:p>
+    <w:p w14:noSpellErr="1">
+      <w:pPr>
+        <w:pStyle w:val="ListParagraph"/>
+        <w:numPr>
+          <w:ilvl w:val="0"/>
+          <w:numId w:val="1"/>
+        </w:numPr>
+        <w:rPr>
+          <w:rFonts w:ascii="Calibri" w:hAnsi="Calibri" w:eastAsia="Calibri" w:cs="Calibri" w:asciiTheme="minorAscii" w:hAnsiTheme="minorAscii" w:eastAsiaTheme="minorAscii" w:cstheme="minorAscii"/>
+          <w:sz w:val="22"/>
+          <w:szCs w:val="22"/>
+        </w:rPr>
+      </w:pPr>
+      <w:r>
+        <w:rPr>
+          <w:rFonts w:ascii="Calibri" w:hAnsi="Calibri" w:eastAsia="Calibri" w:cs="Calibri"/>
+          <w:b w:val="0"/>
+          <w:bCs w:val="0"/>
+          <w:i w:val="0"/>
+          <w:iCs w:val="0"/>
+          <w:color w:val="000000" w:themeColor="text1" w:themeTint="FF" w:themeShade="FF"/>
+          <w:sz w:val="22"/>
+          <w:szCs w:val="22"/>
+          <w:lang w:val="ru-RU"/>
+        </w:rPr>
+        <w:t>-</w:t>
+      </w:r>
+      <w:r>
+        <w:rPr>
+          <w:rFonts w:ascii="Calibri" w:hAnsi="Calibri" w:eastAsia="Calibri" w:cs="Calibri"/>
+          <w:b w:val="0"/>
+          <w:bCs w:val="0"/>
+          <w:i w:val="0"/>
+          <w:iCs w:val="0"/>
+          <w:color w:val="000000" w:themeColor="text1" w:themeTint="FF" w:themeShade="FF"/>
+          <w:sz w:val="22"/>
+          <w:szCs w:val="22"/>
+          <w:lang w:val="ru-RU"/>
+        </w:rPr>
+        <w:t>Возможность вести оперативную переписку  с сотрудником</w:t>
+      </w:r>
+      <w:r>
+        <w:rPr>
+          <w:rFonts w:ascii="Calibri" w:hAnsi="Calibri" w:eastAsia="Calibri" w:cs="Calibri"/>
+          <w:b w:val="0"/>
+          <w:bCs w:val="0"/>
+          <w:i w:val="0"/>
+          <w:iCs w:val="0"/>
+          <w:color w:val="000000" w:themeColor="text1" w:themeTint="FF" w:themeShade="FF"/>
+          <w:sz w:val="22"/>
+          <w:szCs w:val="22"/>
+          <w:lang w:val="ru-RU"/>
+        </w:rPr>
+        <w:t xml:space="preserve"> если  есть вопросы уточнения и </w:t>
+      </w:r>
+      <w:r>
+        <w:rPr>
+          <w:rFonts w:ascii="Calibri" w:hAnsi="Calibri" w:eastAsia="Calibri" w:cs="Calibri"/>
+          <w:b w:val="0"/>
+          <w:bCs w:val="0"/>
+          <w:i w:val="0"/>
+          <w:iCs w:val="0"/>
+          <w:color w:val="000000" w:themeColor="text1" w:themeTint="FF" w:themeShade="FF"/>
+          <w:sz w:val="22"/>
+          <w:szCs w:val="22"/>
+          <w:lang w:val="ru-RU"/>
+        </w:rPr>
+        <w:t>раз</w:t>
+      </w:r>
+      <w:r>
+        <w:rPr>
+          <w:rFonts w:ascii="Calibri" w:hAnsi="Calibri" w:eastAsia="Calibri" w:cs="Calibri"/>
+          <w:b w:val="0"/>
+          <w:bCs w:val="0"/>
+          <w:i w:val="0"/>
+          <w:iCs w:val="0"/>
+          <w:color w:val="000000" w:themeColor="text1" w:themeTint="FF" w:themeShade="FF"/>
+          <w:sz w:val="22"/>
+          <w:szCs w:val="22"/>
+          <w:lang w:val="ru-RU"/>
+        </w:rPr>
+        <w:t>ъ</w:t>
+      </w:r>
+      <w:r>
+        <w:rPr>
+          <w:rFonts w:ascii="Calibri" w:hAnsi="Calibri" w:eastAsia="Calibri" w:cs="Calibri"/>
+          <w:b w:val="0"/>
+          <w:bCs w:val="0"/>
+          <w:i w:val="0"/>
+          <w:iCs w:val="0"/>
+          <w:color w:val="000000" w:themeColor="text1" w:themeTint="FF" w:themeShade="FF"/>
+          <w:sz w:val="22"/>
+          <w:szCs w:val="22"/>
+          <w:lang w:val="ru-RU"/>
+        </w:rPr>
+        <w:t>яснения</w:t>
+      </w:r>
+    </w:p>
+    <w:p>
+      <w:pPr>
+        <w:pStyle w:val="Normal"/>
+        <w:ind w:firstLine="708"/>
+      </w:pPr>
+    </w:p>
+    <w:p w14:noSpellErr="1">
+      <w:pPr>
+        <w:pStyle w:val="Normal"/>
+        <w:ind w:firstLine="0"/>
+      </w:pPr>
+      <w:r>
+        <w:rPr/>
+        <w:t>Роли в проекте:</w:t>
+      </w:r>
+    </w:p>
+    <w:p>
+      <w:proofErr w:type="spellStart"/>
+      <w:r>
+        <w:rPr>
+          <w:rFonts w:ascii="Calibri" w:hAnsi="Calibri" w:eastAsia="Calibri" w:cs="Calibri"/>
+          <w:sz w:val="22"/>
+          <w:szCs w:val="22"/>
+        </w:rPr>
+        <w:t>Scrum</w:t>
+      </w:r>
+      <w:proofErr w:type="spellEnd"/>
+      <w:r>
+        <w:rPr>
+          <w:rFonts w:ascii="Calibri" w:hAnsi="Calibri" w:eastAsia="Calibri" w:cs="Calibri"/>
+          <w:sz w:val="22"/>
+          <w:szCs w:val="22"/>
+        </w:rPr>
+        <w:t xml:space="preserve"> </w:t>
+      </w:r>
+      <w:proofErr w:type="spellStart"/>
+      <w:r>
+        <w:rPr>
+          <w:rFonts w:ascii="Calibri" w:hAnsi="Calibri" w:eastAsia="Calibri" w:cs="Calibri"/>
+          <w:sz w:val="22"/>
+          <w:szCs w:val="22"/>
+        </w:rPr>
+        <w:t>master</w:t>
+      </w:r>
+      <w:proofErr w:type="spellEnd"/>
+      <w:r>
+        <w:rPr>
+          <w:rFonts w:ascii="Calibri" w:hAnsi="Calibri" w:eastAsia="Calibri" w:cs="Calibri"/>
+          <w:sz w:val="22"/>
+          <w:szCs w:val="22"/>
+        </w:rPr>
+        <w:t xml:space="preserve"> (</w:t>
+      </w:r>
+      <w:proofErr w:type="spellStart"/>
+      <w:r>
+        <w:rPr>
+          <w:rFonts w:ascii="Calibri" w:hAnsi="Calibri" w:eastAsia="Calibri" w:cs="Calibri"/>
+          <w:sz w:val="22"/>
+          <w:szCs w:val="22"/>
+        </w:rPr>
+        <w:t>aka</w:t>
+      </w:r>
+      <w:proofErr w:type="spellEnd"/>
+      <w:r>
+        <w:rPr>
+          <w:rFonts w:ascii="Calibri" w:hAnsi="Calibri" w:eastAsia="Calibri" w:cs="Calibri"/>
+          <w:sz w:val="22"/>
+          <w:szCs w:val="22"/>
+        </w:rPr>
+        <w:t xml:space="preserve"> PM/</w:t>
+      </w:r>
+      <w:proofErr w:type="spellStart"/>
+      <w:r>
+        <w:rPr>
+          <w:rFonts w:ascii="Calibri" w:hAnsi="Calibri" w:eastAsia="Calibri" w:cs="Calibri"/>
+          <w:sz w:val="22"/>
+          <w:szCs w:val="22"/>
+        </w:rPr>
+        <w:t>System</w:t>
+      </w:r>
+      <w:proofErr w:type="spellEnd"/>
+      <w:r>
+        <w:rPr>
+          <w:rFonts w:ascii="Calibri" w:hAnsi="Calibri" w:eastAsia="Calibri" w:cs="Calibri"/>
+          <w:sz w:val="22"/>
+          <w:szCs w:val="22"/>
+        </w:rPr>
+        <w:t xml:space="preserve"> </w:t>
+      </w:r>
+      <w:proofErr w:type="spellStart"/>
+      <w:r>
+        <w:rPr>
+          <w:rFonts w:ascii="Calibri" w:hAnsi="Calibri" w:eastAsia="Calibri" w:cs="Calibri"/>
+          <w:sz w:val="22"/>
+          <w:szCs w:val="22"/>
+        </w:rPr>
+        <w:t>analyst</w:t>
+      </w:r>
+      <w:proofErr w:type="spellEnd"/>
+      <w:r>
+        <w:rPr>
+          <w:rFonts w:ascii="Calibri" w:hAnsi="Calibri" w:eastAsia="Calibri" w:cs="Calibri"/>
+          <w:sz w:val="22"/>
+          <w:szCs w:val="22"/>
+        </w:rPr>
+        <w:t>)</w:t>
+      </w:r>
+    </w:p>
+    <w:p>
+      <w:proofErr w:type="spellStart"/>
+      <w:r>
+        <w:rPr>
+          <w:rFonts w:ascii="Calibri" w:hAnsi="Calibri" w:eastAsia="Calibri" w:cs="Calibri"/>
+          <w:sz w:val="22"/>
+          <w:szCs w:val="22"/>
+        </w:rPr>
+        <w:t>Developer</w:t>
+      </w:r>
+      <w:proofErr w:type="spellEnd"/>
+    </w:p>
+    <w:p>
+      <w:r>
+        <w:rPr>
+          <w:rFonts w:ascii="Calibri" w:hAnsi="Calibri" w:eastAsia="Calibri" w:cs="Calibri"/>
+          <w:sz w:val="22"/>
+          <w:szCs w:val="22"/>
+        </w:rPr>
+        <w:t xml:space="preserve">UI </w:t>
+      </w:r>
+      <w:proofErr w:type="spellStart"/>
+      <w:r>
+        <w:rPr>
+          <w:rFonts w:ascii="Calibri" w:hAnsi="Calibri" w:eastAsia="Calibri" w:cs="Calibri"/>
+          <w:sz w:val="22"/>
+          <w:szCs w:val="22"/>
+        </w:rPr>
+        <w:t>and</w:t>
+      </w:r>
+      <w:proofErr w:type="spellEnd"/>
+      <w:r>
+        <w:rPr>
+          <w:rFonts w:ascii="Calibri" w:hAnsi="Calibri" w:eastAsia="Calibri" w:cs="Calibri"/>
+          <w:sz w:val="22"/>
+          <w:szCs w:val="22"/>
+        </w:rPr>
+        <w:t xml:space="preserve"> </w:t>
+      </w:r>
+      <w:proofErr w:type="spellStart"/>
+      <w:r>
+        <w:rPr>
+          <w:rFonts w:ascii="Calibri" w:hAnsi="Calibri" w:eastAsia="Calibri" w:cs="Calibri"/>
+          <w:sz w:val="22"/>
+          <w:szCs w:val="22"/>
+        </w:rPr>
+        <w:t>Usability</w:t>
+      </w:r>
+      <w:proofErr w:type="spellEnd"/>
+      <w:r>
+        <w:rPr>
+          <w:rFonts w:ascii="Calibri" w:hAnsi="Calibri" w:eastAsia="Calibri" w:cs="Calibri"/>
+          <w:sz w:val="22"/>
+          <w:szCs w:val="22"/>
+        </w:rPr>
+        <w:t xml:space="preserve"> </w:t>
+      </w:r>
+      <w:proofErr w:type="spellStart"/>
+      <w:r>
+        <w:rPr>
+          <w:rFonts w:ascii="Calibri" w:hAnsi="Calibri" w:eastAsia="Calibri" w:cs="Calibri"/>
+          <w:sz w:val="22"/>
+          <w:szCs w:val="22"/>
+        </w:rPr>
+        <w:t>Design</w:t>
+      </w:r>
+      <w:proofErr w:type="spellEnd"/>
+    </w:p>
+    <w:p>
+      <w:pPr>
+        <w:pStyle w:val="Normal"/>
+      </w:pPr>
+    </w:p>
+    <w:p w14:noSpellErr="1">
+      <w:pPr>
+        <w:pStyle w:val="Normal"/>
+      </w:pPr>
+      <w:r>
+        <w:rPr/>
+        <w:t>Экраны:</w:t>
+      </w:r>
+    </w:p>
+    <w:p>
+      <w:pPr>
+        <w:pStyle w:val="ListParagraph"/>
+        <w:numPr>
+          <w:ilvl w:val="0"/>
+          <w:numId w:val="2"/>
+        </w:numPr>
+        <w:rPr>
+          <w:rFonts w:ascii="Calibri" w:hAnsi="Calibri" w:eastAsia="Calibri" w:cs="Calibri" w:asciiTheme="minorAscii" w:hAnsiTheme="minorAscii" w:eastAsiaTheme="minorAscii" w:cstheme="minorAscii"/>
+          <w:sz w:val="22"/>
+          <w:szCs w:val="22"/>
+        </w:rPr>
+      </w:pPr>
+      <w:r>
+        <w:rPr/>
+        <w:t>Экран авторизации</w:t>
+      </w:r>
+      <w:r>
+        <w:rPr/>
+        <w:t xml:space="preserve">: приветствие, кнопки логин, подать </w:t>
+      </w:r>
+      <w:proofErr w:type="spellStart"/>
+      <w:r>
+        <w:rPr/>
+        <w:t>заяву</w:t>
+      </w:r>
+      <w:proofErr w:type="spellEnd"/>
+      <w:r>
+        <w:rPr/>
+        <w:t xml:space="preserve"> (</w:t>
+      </w:r>
+      <w:r>
+        <w:rPr/>
+        <w:t>Все роли</w:t>
+      </w:r>
+      <w:r>
+        <w:rPr/>
+        <w:t>)</w:t>
+      </w:r>
+    </w:p>
+    <w:p w14:noSpellErr="1">
+      <w:pPr>
+        <w:pStyle w:val="ListParagraph"/>
+        <w:numPr>
+          <w:ilvl w:val="0"/>
+          <w:numId w:val="2"/>
+        </w:numPr>
+        <w:rPr>
+          <w:rFonts w:ascii="Calibri" w:hAnsi="Calibri" w:eastAsia="Calibri" w:cs="Calibri" w:asciiTheme="minorAscii" w:hAnsiTheme="minorAscii" w:eastAsiaTheme="minorAscii" w:cstheme="minorAscii"/>
+          <w:sz w:val="22"/>
+          <w:szCs w:val="22"/>
+        </w:rPr>
+      </w:pPr>
+      <w:r>
+        <w:rPr/>
+        <w:t>Экран отправки заявки</w:t>
+      </w:r>
+      <w:r>
+        <w:rPr/>
+        <w:t xml:space="preserve"> (Гость)</w:t>
+      </w:r>
+    </w:p>
+    <w:p w14:noSpellErr="1">
+      <w:pPr>
+        <w:pStyle w:val="ListParagraph"/>
+        <w:numPr>
+          <w:ilvl w:val="0"/>
+          <w:numId w:val="2"/>
+        </w:numPr>
+        <w:rPr>
+          <w:rFonts w:ascii="Calibri" w:hAnsi="Calibri" w:eastAsia="Calibri" w:cs="Calibri" w:asciiTheme="minorAscii" w:hAnsiTheme="minorAscii" w:eastAsiaTheme="minorAscii" w:cstheme="minorAscii"/>
+          <w:sz w:val="22"/>
+          <w:szCs w:val="22"/>
+        </w:rPr>
+      </w:pPr>
+      <w:r>
+        <w:rPr/>
+        <w:t>Экран работы с пользователями (Администратор)</w:t>
+      </w:r>
+    </w:p>
+    <w:p w14:noSpellErr="1">
+      <w:pPr>
+        <w:pStyle w:val="ListParagraph"/>
+        <w:numPr>
+          <w:ilvl w:val="0"/>
+          <w:numId w:val="2"/>
+        </w:numPr>
+        <w:rPr>
+          <w:rFonts w:ascii="Calibri" w:hAnsi="Calibri" w:eastAsia="Calibri" w:cs="Calibri" w:asciiTheme="minorAscii" w:hAnsiTheme="minorAscii" w:eastAsiaTheme="minorAscii" w:cstheme="minorAscii"/>
+          <w:sz w:val="22"/>
+          <w:szCs w:val="22"/>
+        </w:rPr>
+      </w:pPr>
+      <w:r>
+        <w:rPr/>
+        <w:t>Экран редактирования профиля пользователя</w:t>
+      </w:r>
+      <w:r>
+        <w:rPr/>
+        <w:t xml:space="preserve"> (</w:t>
+      </w:r>
+      <w:r>
+        <w:rPr/>
+        <w:t>Администратор)</w:t>
+      </w:r>
+    </w:p>
+    <w:p w14:noSpellErr="1">
+      <w:pPr>
+        <w:pStyle w:val="ListParagraph"/>
+        <w:numPr>
+          <w:ilvl w:val="0"/>
+          <w:numId w:val="2"/>
+        </w:numPr>
+        <w:rPr>
+          <w:rFonts w:ascii="Calibri" w:hAnsi="Calibri" w:eastAsia="Calibri" w:cs="Calibri" w:asciiTheme="minorAscii" w:hAnsiTheme="minorAscii" w:eastAsiaTheme="minorAscii" w:cstheme="minorAscii"/>
+          <w:sz w:val="22"/>
+          <w:szCs w:val="22"/>
+        </w:rPr>
+      </w:pPr>
+      <w:r>
+        <w:rPr/>
+        <w:t>Экран добавления нового запроса (Сотрудник)</w:t>
+      </w:r>
+    </w:p>
+    <w:p w14:noSpellErr="1">
+      <w:pPr>
+        <w:pStyle w:val="ListParagraph"/>
+        <w:numPr>
+          <w:ilvl w:val="0"/>
+          <w:numId w:val="2"/>
+        </w:numPr>
+        <w:rPr>
+          <w:rFonts w:ascii="Calibri" w:hAnsi="Calibri" w:eastAsia="Calibri" w:cs="Calibri" w:asciiTheme="minorAscii" w:hAnsiTheme="minorAscii" w:eastAsiaTheme="minorAscii" w:cstheme="minorAscii"/>
+          <w:sz w:val="22"/>
+          <w:szCs w:val="22"/>
+        </w:rPr>
+      </w:pPr>
+      <w:r>
+        <w:rPr/>
+        <w:t>Экран для просмотра своих запросов и их статуса, кнопкой редактирования (сотрудник)</w:t>
+      </w:r>
+    </w:p>
+    <w:p w14:noSpellErr="1">
+      <w:pPr>
+        <w:pStyle w:val="ListParagraph"/>
+        <w:numPr>
+          <w:ilvl w:val="0"/>
+          <w:numId w:val="2"/>
+        </w:numPr>
+        <w:rPr>
+          <w:rFonts w:ascii="Calibri" w:hAnsi="Calibri" w:eastAsia="Calibri" w:cs="Calibri" w:asciiTheme="minorAscii" w:hAnsiTheme="minorAscii" w:eastAsiaTheme="minorAscii" w:cstheme="minorAscii"/>
+          <w:sz w:val="22"/>
+          <w:szCs w:val="22"/>
+        </w:rPr>
+      </w:pPr>
+      <w:r>
+        <w:rPr/>
+        <w:t>Просмотр результатов поиска по</w:t>
+      </w:r>
+      <w:r>
+        <w:rPr/>
+        <w:t xml:space="preserve"> </w:t>
+      </w:r>
+      <w:r>
+        <w:rPr/>
+        <w:t>запросам(Сотрудник, Менеджер</w:t>
+      </w:r>
+      <w:r>
+        <w:rPr/>
+        <w:t>)</w:t>
+      </w:r>
+    </w:p>
+    <w:p w14:noSpellErr="1">
+      <w:pPr>
+        <w:pStyle w:val="ListParagraph"/>
+        <w:numPr>
+          <w:ilvl w:val="0"/>
+          <w:numId w:val="2"/>
+        </w:numPr>
+        <w:rPr>
+          <w:rFonts w:ascii="Calibri" w:hAnsi="Calibri" w:eastAsia="Calibri" w:cs="Calibri" w:asciiTheme="minorAscii" w:hAnsiTheme="minorAscii" w:eastAsiaTheme="minorAscii" w:cstheme="minorAscii"/>
+          <w:sz w:val="22"/>
+          <w:szCs w:val="22"/>
+        </w:rPr>
+      </w:pPr>
+      <w:r>
+        <w:rPr/>
+        <w:t>Экран просмотра списка запросов, со статусами</w:t>
+      </w:r>
+      <w:r>
+        <w:rPr/>
+        <w:t>(Менеджер)</w:t>
+      </w:r>
+    </w:p>
+    <w:p w14:noSpellErr="1">
+      <w:pPr>
+        <w:pStyle w:val="ListParagraph"/>
+        <w:numPr>
+          <w:ilvl w:val="0"/>
+          <w:numId w:val="2"/>
+        </w:numPr>
+        <w:rPr>
+          <w:rFonts w:ascii="Calibri" w:hAnsi="Calibri" w:eastAsia="Calibri" w:cs="Calibri" w:asciiTheme="minorAscii" w:hAnsiTheme="minorAscii" w:eastAsiaTheme="minorAscii" w:cstheme="minorAscii"/>
+          <w:sz w:val="22"/>
+          <w:szCs w:val="22"/>
+        </w:rPr>
+      </w:pPr>
+      <w:r>
+        <w:rPr/>
+        <w:t>Экран редактирования запроса (Менеджер)</w:t>
+      </w:r>
     </w:p>
     <w:sectPr>
       <w:pgSz w:w="11906" w:h="16838" w:orient="portrait"/>
@@ -1770,6 +2395,174 @@
 
 <file path=word/numbering.xml><?xml version="1.0" encoding="utf-8"?>
 <w:numbering xmlns:w="http://schemas.openxmlformats.org/wordprocessingml/2006/main">
+  <w:abstractNum xmlns:w="http://schemas.openxmlformats.org/wordprocessingml/2006/main" w:abstractNumId="3">
+    <w:multiLevelType xmlns:w="http://schemas.openxmlformats.org/wordprocessingml/2006/main" w:val="hybridMultilevel"/>
+    <w:lvl xmlns:w="http://schemas.openxmlformats.org/wordprocessingml/2006/main" w:ilvl="0">
+      <w:start w:val="1"/>
+      <w:numFmt w:val="lowerRoman"/>
+      <w:lvlText w:val="%1."/>
+      <w:lvlJc w:val="left"/>
+      <w:pPr>
+        <w:ind w:left="720" w:hanging="360"/>
+      </w:pPr>
+    </w:lvl>
+    <w:lvl xmlns:w="http://schemas.openxmlformats.org/wordprocessingml/2006/main" w:ilvl="1">
+      <w:start w:val="1"/>
+      <w:numFmt w:val="lowerLetter"/>
+      <w:lvlText w:val="%2."/>
+      <w:lvlJc w:val="left"/>
+      <w:pPr>
+        <w:ind w:left="1440" w:hanging="360"/>
+      </w:pPr>
+    </w:lvl>
+    <w:lvl xmlns:w="http://schemas.openxmlformats.org/wordprocessingml/2006/main" w:ilvl="2">
+      <w:start w:val="1"/>
+      <w:numFmt w:val="lowerRoman"/>
+      <w:lvlText w:val="%3."/>
+      <w:lvlJc w:val="right"/>
+      <w:pPr>
+        <w:ind w:left="2160" w:hanging="180"/>
+      </w:pPr>
+    </w:lvl>
+    <w:lvl xmlns:w="http://schemas.openxmlformats.org/wordprocessingml/2006/main" w:ilvl="3">
+      <w:start w:val="1"/>
+      <w:numFmt w:val="decimal"/>
+      <w:lvlText w:val="%4."/>
+      <w:lvlJc w:val="left"/>
+      <w:pPr>
+        <w:ind w:left="2880" w:hanging="360"/>
+      </w:pPr>
+    </w:lvl>
+    <w:lvl xmlns:w="http://schemas.openxmlformats.org/wordprocessingml/2006/main" w:ilvl="4">
+      <w:start w:val="1"/>
+      <w:numFmt w:val="lowerLetter"/>
+      <w:lvlText w:val="%5."/>
+      <w:lvlJc w:val="left"/>
+      <w:pPr>
+        <w:ind w:left="3600" w:hanging="360"/>
+      </w:pPr>
+    </w:lvl>
+    <w:lvl xmlns:w="http://schemas.openxmlformats.org/wordprocessingml/2006/main" w:ilvl="5">
+      <w:start w:val="1"/>
+      <w:numFmt w:val="lowerRoman"/>
+      <w:lvlText w:val="%6."/>
+      <w:lvlJc w:val="right"/>
+      <w:pPr>
+        <w:ind w:left="4320" w:hanging="180"/>
+      </w:pPr>
+    </w:lvl>
+    <w:lvl xmlns:w="http://schemas.openxmlformats.org/wordprocessingml/2006/main" w:ilvl="6">
+      <w:start w:val="1"/>
+      <w:numFmt w:val="decimal"/>
+      <w:lvlText w:val="%7."/>
+      <w:lvlJc w:val="left"/>
+      <w:pPr>
+        <w:ind w:left="5040" w:hanging="360"/>
+      </w:pPr>
+    </w:lvl>
+    <w:lvl xmlns:w="http://schemas.openxmlformats.org/wordprocessingml/2006/main" w:ilvl="7">
+      <w:start w:val="1"/>
+      <w:numFmt w:val="lowerLetter"/>
+      <w:lvlText w:val="%8."/>
+      <w:lvlJc w:val="left"/>
+      <w:pPr>
+        <w:ind w:left="5760" w:hanging="360"/>
+      </w:pPr>
+    </w:lvl>
+    <w:lvl xmlns:w="http://schemas.openxmlformats.org/wordprocessingml/2006/main" w:ilvl="8">
+      <w:start w:val="1"/>
+      <w:numFmt w:val="lowerRoman"/>
+      <w:lvlText w:val="%9."/>
+      <w:lvlJc w:val="right"/>
+      <w:pPr>
+        <w:ind w:left="6480" w:hanging="180"/>
+      </w:pPr>
+    </w:lvl>
+  </w:abstractNum>
+  <w:abstractNum xmlns:w="http://schemas.openxmlformats.org/wordprocessingml/2006/main" w:abstractNumId="2">
+    <w:multiLevelType xmlns:w="http://schemas.openxmlformats.org/wordprocessingml/2006/main" w:val="hybridMultilevel"/>
+    <w:lvl xmlns:w="http://schemas.openxmlformats.org/wordprocessingml/2006/main" w:ilvl="0">
+      <w:start w:val="1"/>
+      <w:numFmt w:val="decimal"/>
+      <w:lvlText w:val="%1."/>
+      <w:lvlJc w:val="left"/>
+      <w:pPr>
+        <w:ind w:left="720" w:hanging="360"/>
+      </w:pPr>
+    </w:lvl>
+    <w:lvl xmlns:w="http://schemas.openxmlformats.org/wordprocessingml/2006/main" w:ilvl="1">
+      <w:start w:val="1"/>
+      <w:numFmt w:val="lowerLetter"/>
+      <w:lvlText w:val="%2."/>
+      <w:lvlJc w:val="left"/>
+      <w:pPr>
+        <w:ind w:left="1440" w:hanging="360"/>
+      </w:pPr>
+    </w:lvl>
+    <w:lvl xmlns:w="http://schemas.openxmlformats.org/wordprocessingml/2006/main" w:ilvl="2">
+      <w:start w:val="1"/>
+      <w:numFmt w:val="lowerRoman"/>
+      <w:lvlText w:val="%3."/>
+      <w:lvlJc w:val="right"/>
+      <w:pPr>
+        <w:ind w:left="2160" w:hanging="180"/>
+      </w:pPr>
+    </w:lvl>
+    <w:lvl xmlns:w="http://schemas.openxmlformats.org/wordprocessingml/2006/main" w:ilvl="3">
+      <w:start w:val="1"/>
+      <w:numFmt w:val="decimal"/>
+      <w:lvlText w:val="%4."/>
+      <w:lvlJc w:val="left"/>
+      <w:pPr>
+        <w:ind w:left="2880" w:hanging="360"/>
+      </w:pPr>
+    </w:lvl>
+    <w:lvl xmlns:w="http://schemas.openxmlformats.org/wordprocessingml/2006/main" w:ilvl="4">
+      <w:start w:val="1"/>
+      <w:numFmt w:val="lowerLetter"/>
+      <w:lvlText w:val="%5."/>
+      <w:lvlJc w:val="left"/>
+      <w:pPr>
+        <w:ind w:left="3600" w:hanging="360"/>
+      </w:pPr>
+    </w:lvl>
+    <w:lvl xmlns:w="http://schemas.openxmlformats.org/wordprocessingml/2006/main" w:ilvl="5">
+      <w:start w:val="1"/>
+      <w:numFmt w:val="lowerRoman"/>
+      <w:lvlText w:val="%6."/>
+      <w:lvlJc w:val="right"/>
+      <w:pPr>
+        <w:ind w:left="4320" w:hanging="180"/>
+      </w:pPr>
+    </w:lvl>
+    <w:lvl xmlns:w="http://schemas.openxmlformats.org/wordprocessingml/2006/main" w:ilvl="6">
+      <w:start w:val="1"/>
+      <w:numFmt w:val="decimal"/>
+      <w:lvlText w:val="%7."/>
+      <w:lvlJc w:val="left"/>
+      <w:pPr>
+        <w:ind w:left="5040" w:hanging="360"/>
+      </w:pPr>
+    </w:lvl>
+    <w:lvl xmlns:w="http://schemas.openxmlformats.org/wordprocessingml/2006/main" w:ilvl="7">
+      <w:start w:val="1"/>
+      <w:numFmt w:val="lowerLetter"/>
+      <w:lvlText w:val="%8."/>
+      <w:lvlJc w:val="left"/>
+      <w:pPr>
+        <w:ind w:left="5760" w:hanging="360"/>
+      </w:pPr>
+    </w:lvl>
+    <w:lvl xmlns:w="http://schemas.openxmlformats.org/wordprocessingml/2006/main" w:ilvl="8">
+      <w:start w:val="1"/>
+      <w:numFmt w:val="lowerRoman"/>
+      <w:lvlText w:val="%9."/>
+      <w:lvlJc w:val="right"/>
+      <w:pPr>
+        <w:ind w:left="6480" w:hanging="180"/>
+      </w:pPr>
+    </w:lvl>
+  </w:abstractNum>
   <w:abstractNum xmlns:w="http://schemas.openxmlformats.org/wordprocessingml/2006/main" w:abstractNumId="1">
     <w:multiLevelType xmlns:w="http://schemas.openxmlformats.org/wordprocessingml/2006/main" w:val="hybridMultilevel"/>
     <w:lvl xmlns:w="http://schemas.openxmlformats.org/wordprocessingml/2006/main" w:ilvl="0">
@@ -1881,6 +2674,12 @@
       </w:rPr>
     </w:lvl>
   </w:abstractNum>
+  <w:num w:numId="3">
+    <w:abstractNumId w:val="3"/>
+  </w:num>
+  <w:num w:numId="2">
+    <w:abstractNumId w:val="2"/>
+  </w:num>
   <w:num w:numId="1">
     <w:abstractNumId w:val="1"/>
   </w:num>

</xml_diff>